<commit_message>
correcting departure date formatting
</commit_message>
<xml_diff>
--- a/templates/3305-00900-v103.docx
+++ b/templates/3305-00900-v103.docx
@@ -710,32 +710,6 @@
               </w:rPr>
               <w:t>Date of Departure:</w:t>
             </w:r>
-            <w:r>
-              <w:rPr>
-                <w:rFonts w:cs="Arial"/>
-                <w:b/>
-                <w:sz w:val="16"/>
-                <w:szCs w:val="16"/>
-              </w:rPr>
-              <w:tab/>
-            </w:r>
-          </w:p>
-          <w:p>
-            <w:pPr>
-              <w:pStyle w:val="Header"/>
-              <w:tabs>
-                <w:tab w:val="clear" w:pos="4320"/>
-                <w:tab w:val="left" w:pos="1260"/>
-                <w:tab w:val="left" w:pos="8640"/>
-                <w:tab w:val="right" w:pos="10800"/>
-              </w:tabs>
-              <w:rPr>
-                <w:rFonts w:cs="Arial"/>
-                <w:b/>
-                <w:sz w:val="4"/>
-                <w:szCs w:val="4"/>
-              </w:rPr>
-            </w:pPr>
           </w:p>
           <w:p>
             <w:pPr>
@@ -753,6 +727,8 @@
                 <w:szCs w:val="20"/>
               </w:rPr>
             </w:pPr>
+            <w:bookmarkStart w:id="0" w:name="_GoBack"/>
+            <w:bookmarkEnd w:id="0"/>
             <w:r>
               <w:rPr>
                 <w:rFonts w:cs="Arial"/>
@@ -760,7 +736,7 @@
                 <w:color w:val="0070C0"/>
                 <w:szCs w:val="20"/>
               </w:rPr>
-              <w:t>YYYY-MM-DD</w:t>
+              <w:t>departure_date</w:t>
             </w:r>
           </w:p>
         </w:tc>
@@ -1862,8 +1838,6 @@
                 <w:szCs w:val="20"/>
               </w:rPr>
             </w:pPr>
-            <w:bookmarkStart w:id="0" w:name="_GoBack"/>
-            <w:bookmarkEnd w:id="0"/>
           </w:p>
           <w:p>
             <w:pPr>
@@ -2623,7 +2597,7 @@
                 <v:imagedata r:id="rId2" o:title=""/>
                 <w10:anchorlock/>
               </v:shape>
-              <o:OLEObject Type="Embed" ProgID="Word.Picture.8" ShapeID="_x0000_s2049" DrawAspect="Content" ObjectID="_1701608543" r:id="rId3"/>
+              <o:OLEObject Type="Embed" ProgID="Word.Picture.8" ShapeID="_x0000_s2049" DrawAspect="Content" ObjectID="_1701609144" r:id="rId3"/>
             </w:object>
           </w:r>
         </w:p>
@@ -6239,6 +6213,7 @@
     <w:lsdException w:name="HTML Sample" w:semiHidden="1" w:unhideWhenUsed="1"/>
     <w:lsdException w:name="HTML Typewriter" w:semiHidden="1" w:unhideWhenUsed="1"/>
     <w:lsdException w:name="HTML Variable" w:semiHidden="1" w:unhideWhenUsed="1"/>
+    <w:lsdException w:name="Normal Table" w:semiHidden="1" w:unhideWhenUsed="1"/>
     <w:lsdException w:name="annotation subject" w:semiHidden="1" w:unhideWhenUsed="1"/>
     <w:lsdException w:name="No List" w:semiHidden="1" w:unhideWhenUsed="1"/>
     <w:lsdException w:name="Outline List 1" w:semiHidden="1" w:unhideWhenUsed="1"/>
@@ -6285,7 +6260,9 @@
     <w:lsdException w:name="Table Subtle 2" w:semiHidden="1" w:unhideWhenUsed="1"/>
     <w:lsdException w:name="Table Web 1" w:semiHidden="1" w:unhideWhenUsed="1"/>
     <w:lsdException w:name="Table Web 2" w:semiHidden="1" w:unhideWhenUsed="1"/>
+    <w:lsdException w:name="Table Web 3" w:semiHidden="1" w:unhideWhenUsed="1"/>
     <w:lsdException w:name="Balloon Text" w:semiHidden="1" w:unhideWhenUsed="1"/>
+    <w:lsdException w:name="Table Theme" w:semiHidden="1" w:unhideWhenUsed="1"/>
     <w:lsdException w:name="Placeholder Text" w:semiHidden="1" w:uiPriority="99"/>
     <w:lsdException w:name="No Spacing" w:uiPriority="1" w:qFormat="1"/>
     <w:lsdException w:name="Light Shading" w:uiPriority="60"/>
@@ -7215,7 +7192,7 @@
 </file>
 
 <file path=customXml/itemProps1.xml><?xml version="1.0" encoding="utf-8"?>
-<ds:datastoreItem xmlns:ds="http://schemas.openxmlformats.org/officeDocument/2006/customXml" ds:itemID="{09679894-056C-1244-9F83-E57500483AE5}">
+<ds:datastoreItem xmlns:ds="http://schemas.openxmlformats.org/officeDocument/2006/customXml" ds:itemID="{57041C41-A2F0-6B44-B079-CA650E68D9FD}">
   <ds:schemaRefs>
     <ds:schemaRef ds:uri="http://schemas.openxmlformats.org/officeDocument/2006/bibliography"/>
   </ds:schemaRefs>

</xml_diff>